<commit_message>
Updated progress report #3
</commit_message>
<xml_diff>
--- a/ProgressReports/progress_report_#3.docx
+++ b/ProgressReports/progress_report_#3.docx
@@ -74,15 +74,7 @@
           <w:iCs/>
         </w:rPr>
         <w:tab/>
-        <w:t>Progress Report #</w:t>
-      </w:r>
-      <w:r>
-        <w:rPr>
-          <w:rFonts w:cs="Segoe UI"/>
-          <w:i/>
-          <w:iCs/>
-        </w:rPr>
-        <w:t>3</w:t>
+        <w:t>Progress Report #3</w:t>
       </w:r>
     </w:p>
     <w:p>
@@ -342,7 +334,35 @@
           <w:rPr>
             <w:rStyle w:val="Hyperlink"/>
           </w:rPr>
-          <w:t>https://github.com/aminuabdusalam/AI-FitnessTrainer/commit/BasicPoseEstimationProgram</w:t>
+          <w:t xml:space="preserve">AI-FitnessTrainer/PoseEstimationModule.py at main · </w:t>
+        </w:r>
+        <w:proofErr w:type="spellStart"/>
+        <w:r>
+          <w:rPr>
+            <w:rStyle w:val="Hyperlink"/>
+          </w:rPr>
+          <w:t>aminuabdusalam</w:t>
+        </w:r>
+        <w:proofErr w:type="spellEnd"/>
+        <w:r>
+          <w:rPr>
+            <w:rStyle w:val="Hyperlink"/>
+          </w:rPr>
+          <w:t>/AI-</w:t>
+        </w:r>
+        <w:proofErr w:type="spellStart"/>
+        <w:r>
+          <w:rPr>
+            <w:rStyle w:val="Hyperlink"/>
+          </w:rPr>
+          <w:t>FitnessTrainer</w:t>
+        </w:r>
+        <w:proofErr w:type="spellEnd"/>
+        <w:r>
+          <w:rPr>
+            <w:rStyle w:val="Hyperlink"/>
+          </w:rPr>
+          <w:t xml:space="preserve"> (github.com)</w:t>
         </w:r>
       </w:hyperlink>
     </w:p>
@@ -476,10 +496,7 @@
         <w:t>and upon a successful detection further localizes the pose landmarks.</w:t>
       </w:r>
       <w:r>
-        <w:t xml:space="preserve"> </w:t>
-      </w:r>
-      <w:r>
-        <w:t>If set to True, person detection runs every input image, ideal for processing a batch of static, possibly unrelated, images.</w:t>
+        <w:t xml:space="preserve"> If set to True, person detection runs every input image, ideal for processing a batch of static, possibly unrelated, images.</w:t>
       </w:r>
     </w:p>
     <w:p>
@@ -516,10 +533,7 @@
         <w:t xml:space="preserve"> by default</w:t>
       </w:r>
       <w:r>
-        <w:t xml:space="preserve">: </w:t>
-      </w:r>
-      <w:r>
-        <w:t>the solution filters pose landmarks across different input images to reduce jitter.</w:t>
+        <w:t>: the solution filters pose landmarks across different input images to reduce jitter.</w:t>
       </w:r>
     </w:p>
     <w:p>
@@ -621,10 +635,7 @@
         <w:t xml:space="preserve"> (</w:t>
       </w:r>
       <w:r>
-        <w:t xml:space="preserve">pre-trained </w:t>
-      </w:r>
-      <w:r>
-        <w:t>pose mode</w:t>
+        <w:t>pre-trained pose mode</w:t>
       </w:r>
       <w:r>
         <w:t>l) from media pipe solutions.</w:t>
@@ -699,10 +710,7 @@
         </w:numPr>
       </w:pPr>
       <w:r>
-        <w:t>Converts</w:t>
-      </w:r>
-      <w:r>
-        <w:t xml:space="preserve"> the video from BGR </w:t>
+        <w:t xml:space="preserve">Converts the video from BGR </w:t>
       </w:r>
       <w:proofErr w:type="spellStart"/>
       <w:r>

</xml_diff>